<commit_message>
path do zapisywania cos nie dziala
</commit_message>
<xml_diff>
--- a/sprawozdanie.docx
+++ b/sprawozdanie.docx
@@ -4,33 +4,47 @@
   <w:body>
     <w:p>
       <w:pPr>
-        <w:jc w:val="center"/>
-        <w:rPr>
-          <w:sz w:val="24"/>
-          <w:szCs w:val="24"/>
-        </w:rPr>
-      </w:pPr>
-      <w:r>
-        <w:rPr>
-          <w:sz w:val="24"/>
-          <w:szCs w:val="24"/>
-        </w:rPr>
-        <w:t>Sprawozdanie z postępów prac nad projektem z programowania Obiektowego</w:t>
+        <w:rPr>
+          <w:sz w:val="24"/>
+          <w:szCs w:val="24"/>
+        </w:rPr>
+      </w:pPr>
+      <w:r>
+        <w:rPr>
+          <w:sz w:val="24"/>
+          <w:szCs w:val="24"/>
+        </w:rPr>
+        <w:t>Sprawozdanie z</w:t>
+      </w:r>
+      <w:r>
+        <w:rPr>
+          <w:sz w:val="24"/>
+          <w:szCs w:val="24"/>
+        </w:rPr>
+        <w:t xml:space="preserve"> postępów prac nad projektem z P</w:t>
+      </w:r>
+      <w:r>
+        <w:rPr>
+          <w:sz w:val="24"/>
+          <w:szCs w:val="24"/>
+        </w:rPr>
+        <w:t>rogramowania Obiektowego</w:t>
       </w:r>
     </w:p>
     <w:p>
       <w:pPr>
-        <w:rPr>
-          <w:sz w:val="24"/>
-          <w:szCs w:val="24"/>
-        </w:rPr>
-      </w:pPr>
-      <w:r>
-        <w:rPr>
-          <w:sz w:val="24"/>
-          <w:szCs w:val="24"/>
-        </w:rPr>
-        <w:t xml:space="preserve">Naszym zadaniem było napisanie prostego edytora programów graficznych. Używając trybu graficznego w programie </w:t>
+        <w:jc w:val="center"/>
+        <w:rPr>
+          <w:sz w:val="24"/>
+          <w:szCs w:val="24"/>
+        </w:rPr>
+      </w:pPr>
+      <w:r>
+        <w:rPr>
+          <w:sz w:val="24"/>
+          <w:szCs w:val="24"/>
+        </w:rPr>
+        <w:t xml:space="preserve">Karol Dworakowski Wojciech </w:t>
       </w:r>
       <w:proofErr w:type="spellStart"/>
       <w:r>
@@ -38,6 +52,74 @@
           <w:sz w:val="24"/>
           <w:szCs w:val="24"/>
         </w:rPr>
+        <w:t>Zgliniecki</w:t>
+      </w:r>
+      <w:proofErr w:type="spellEnd"/>
+      <w:r>
+        <w:rPr>
+          <w:sz w:val="24"/>
+          <w:szCs w:val="24"/>
+        </w:rPr>
+        <w:tab/>
+        <w:t xml:space="preserve"> AiR4</w:t>
+      </w:r>
+    </w:p>
+    <w:p>
+      <w:pPr>
+        <w:rPr>
+          <w:sz w:val="24"/>
+          <w:szCs w:val="24"/>
+        </w:rPr>
+      </w:pPr>
+    </w:p>
+    <w:p>
+      <w:pPr>
+        <w:rPr>
+          <w:sz w:val="24"/>
+          <w:szCs w:val="24"/>
+        </w:rPr>
+      </w:pPr>
+      <w:r>
+        <w:rPr>
+          <w:sz w:val="24"/>
+          <w:szCs w:val="24"/>
+        </w:rPr>
+        <w:t xml:space="preserve">Naszym zadaniem było napisanie prostego edytora </w:t>
+      </w:r>
+      <w:r>
+        <w:rPr>
+          <w:sz w:val="24"/>
+          <w:szCs w:val="24"/>
+        </w:rPr>
+        <w:t>obrazów</w:t>
+      </w:r>
+      <w:r>
+        <w:rPr>
+          <w:sz w:val="24"/>
+          <w:szCs w:val="24"/>
+        </w:rPr>
+        <w:t xml:space="preserve"> </w:t>
+      </w:r>
+      <w:r>
+        <w:rPr>
+          <w:sz w:val="24"/>
+          <w:szCs w:val="24"/>
+        </w:rPr>
+        <w:t>bitmapowych</w:t>
+      </w:r>
+      <w:r>
+        <w:rPr>
+          <w:sz w:val="24"/>
+          <w:szCs w:val="24"/>
+        </w:rPr>
+        <w:t xml:space="preserve">. Używając trybu graficznego w programie </w:t>
+      </w:r>
+      <w:proofErr w:type="spellStart"/>
+      <w:r>
+        <w:rPr>
+          <w:sz w:val="24"/>
+          <w:szCs w:val="24"/>
+        </w:rPr>
         <w:t>NetBeans</w:t>
       </w:r>
       <w:proofErr w:type="spellEnd"/>
@@ -46,7 +128,21 @@
           <w:sz w:val="24"/>
           <w:szCs w:val="24"/>
         </w:rPr>
-        <w:t xml:space="preserve"> korzystając z biblioteki Swing stworzyliśmy podstawowy interfejs programu, pozwalający na otwieranie i wyświetlanie obrazów. </w:t>
+        <w:t xml:space="preserve"> korzystając z biblioteki Swing stworzyliśmy podstawowy interfejs progra</w:t>
+      </w:r>
+      <w:r>
+        <w:rPr>
+          <w:sz w:val="24"/>
+          <w:szCs w:val="24"/>
+        </w:rPr>
+        <w:t>mu, pozwalający na otwieranie, wyświetlanie obrazów oraz wykonywanie prostej edycji plików graficznych (wyostrzenie, rozmycie, obroty itp.) .</w:t>
+      </w:r>
+      <w:r>
+        <w:rPr>
+          <w:sz w:val="24"/>
+          <w:szCs w:val="24"/>
+        </w:rPr>
+        <w:t xml:space="preserve"> </w:t>
       </w:r>
     </w:p>
     <w:p>
@@ -81,8 +177,24 @@
           <w:sz w:val="24"/>
           <w:szCs w:val="24"/>
         </w:rPr>
-        <w:t>Konwersja obrazu do postaci macierzowej, tak, aby można było wygodnie manipulować obrazem(rozmycie, wyostrzenie, obrót)</w:t>
-      </w:r>
+        <w:t>Poprawienie odc</w:t>
+      </w:r>
+      <w:r>
+        <w:rPr>
+          <w:sz w:val="24"/>
+          <w:szCs w:val="24"/>
+        </w:rPr>
+        <w:t xml:space="preserve">zytu formatu </w:t>
+      </w:r>
+      <w:proofErr w:type="spellStart"/>
+      <w:r>
+        <w:rPr>
+          <w:sz w:val="24"/>
+          <w:szCs w:val="24"/>
+        </w:rPr>
+        <w:t>tiff</w:t>
+      </w:r>
+      <w:proofErr w:type="spellEnd"/>
     </w:p>
     <w:p>
       <w:pPr>
@@ -101,23 +213,7 @@
           <w:sz w:val="24"/>
           <w:szCs w:val="24"/>
         </w:rPr>
-        <w:t xml:space="preserve">Poprawienie odczytu różnych formatów (JPG, </w:t>
-      </w:r>
-      <w:proofErr w:type="spellStart"/>
-      <w:r>
-        <w:rPr>
-          <w:sz w:val="24"/>
-          <w:szCs w:val="24"/>
-        </w:rPr>
-        <w:t>tif</w:t>
-      </w:r>
-      <w:proofErr w:type="spellEnd"/>
-      <w:r>
-        <w:rPr>
-          <w:sz w:val="24"/>
-          <w:szCs w:val="24"/>
-        </w:rPr>
-        <w:t>)</w:t>
+        <w:t>Zapis do różnych formatów</w:t>
       </w:r>
     </w:p>
     <w:p>
@@ -137,43 +233,100 @@
           <w:sz w:val="24"/>
           <w:szCs w:val="24"/>
         </w:rPr>
-        <w:t>Zapis do różnych formatów</w:t>
+        <w:t>Problemy z odświeżaniem</w:t>
       </w:r>
     </w:p>
     <w:p>
       <w:pPr>
-        <w:pStyle w:val="Akapitzlist"/>
-        <w:numPr>
-          <w:ilvl w:val="0"/>
-          <w:numId w:val="1"/>
-        </w:numPr>
-        <w:rPr>
-          <w:sz w:val="24"/>
-          <w:szCs w:val="24"/>
-        </w:rPr>
-      </w:pPr>
-      <w:r>
-        <w:rPr>
-          <w:sz w:val="24"/>
-          <w:szCs w:val="24"/>
-        </w:rPr>
-        <w:t>Problemy z odświeżaniem</w:t>
+        <w:rPr>
+          <w:sz w:val="24"/>
+          <w:szCs w:val="24"/>
+        </w:rPr>
+      </w:pPr>
+      <w:r>
+        <w:rPr>
+          <w:sz w:val="24"/>
+          <w:szCs w:val="24"/>
+        </w:rPr>
+        <w:t xml:space="preserve">Obrazy w formacie JPG, PNG, BMP są wczytywane przez program poprawnie. </w:t>
+      </w:r>
+      <w:r>
+        <w:rPr>
+          <w:sz w:val="24"/>
+          <w:szCs w:val="24"/>
+        </w:rPr>
+        <w:t>Głównym problemem jest poprawna interpretacja danych przez program. Po użyciu odpowiednich bibliotek do odczytu danych formatów, tak aby zachować wszystkie dane na temat zdjęcia jak i meta danych</w:t>
+      </w:r>
+      <w:r>
+        <w:rPr>
+          <w:sz w:val="24"/>
+          <w:szCs w:val="24"/>
+        </w:rPr>
+        <w:t xml:space="preserve"> </w:t>
+      </w:r>
+      <w:r>
+        <w:rPr>
+          <w:sz w:val="24"/>
+          <w:szCs w:val="24"/>
+        </w:rPr>
+        <w:t xml:space="preserve">(rozmiar itd.) </w:t>
+      </w:r>
+      <w:r>
+        <w:rPr>
+          <w:sz w:val="24"/>
+          <w:szCs w:val="24"/>
+        </w:rPr>
+        <w:t>Kolejnym krokiem jest użycie</w:t>
+      </w:r>
+      <w:r>
+        <w:rPr>
+          <w:sz w:val="24"/>
+          <w:szCs w:val="24"/>
+        </w:rPr>
+        <w:t xml:space="preserve"> odp</w:t>
+      </w:r>
+      <w:r>
+        <w:rPr>
+          <w:sz w:val="24"/>
+          <w:szCs w:val="24"/>
+        </w:rPr>
+        <w:t>owiednich bibliotek do zapisu w odpowiednim formacie</w:t>
+      </w:r>
+      <w:r>
+        <w:rPr>
+          <w:sz w:val="24"/>
+          <w:szCs w:val="24"/>
+        </w:rPr>
+        <w:t xml:space="preserve">. </w:t>
       </w:r>
     </w:p>
     <w:p>
-      <w:r>
-        <w:t xml:space="preserve">Głównym problemem jest poprawna interpretacja danych przez program. Po użyciu odpowiednich bibliotek do odczytu danych formatów, tak aby zachować wszystkie dane na temat zdjęcia jak i meta danych(rozmiar itd.) należy zapisać je do jednolitego formatu(np. macierz),  tak by następne operacje mogły następować w jednakowy sposób. Następnie należy użyć odpowiednich bibliotek do zapisu do odpowiedniego formatu. </w:t>
-      </w:r>
-    </w:p>
-    <w:p>
-      <w:r>
+      <w:pPr>
+        <w:rPr>
+          <w:sz w:val="24"/>
+          <w:szCs w:val="24"/>
+        </w:rPr>
+      </w:pPr>
+      <w:r>
+        <w:rPr>
+          <w:sz w:val="24"/>
+          <w:szCs w:val="24"/>
+        </w:rPr>
         <w:t>Dodatkowym krokiem jest poprawienie pewnych problemów z odświeżaniem</w:t>
       </w:r>
       <w:r>
+        <w:rPr>
+          <w:sz w:val="24"/>
+          <w:szCs w:val="24"/>
+        </w:rPr>
+        <w:t xml:space="preserve"> </w:t>
+      </w:r>
+      <w:r>
+        <w:rPr>
+          <w:sz w:val="24"/>
+          <w:szCs w:val="24"/>
+        </w:rPr>
         <w:t>(zanik obrazu po wyświetleniu menu)</w:t>
-      </w:r>
-      <w:r>
-        <w:t>, wyświetlaniem</w:t>
       </w:r>
     </w:p>
     <w:sectPr>

</xml_diff>

<commit_message>
Added skins and some shortcuts
</commit_message>
<xml_diff>
--- a/sprawozdanie.docx
+++ b/sprawozdanie.docx
@@ -4,160 +4,91 @@
   <w:body>
     <w:p>
       <w:pPr>
-        <w:rPr>
-          <w:sz w:val="24"/>
-          <w:szCs w:val="24"/>
-        </w:rPr>
-      </w:pPr>
-      <w:r>
-        <w:rPr>
-          <w:sz w:val="24"/>
-          <w:szCs w:val="24"/>
+        <w:jc w:val="center"/>
+        <w:rPr>
+          <w:b/>
+          <w:sz w:val="32"/>
+          <w:szCs w:val="32"/>
+        </w:rPr>
+      </w:pPr>
+      <w:r>
+        <w:rPr>
+          <w:b/>
+          <w:sz w:val="32"/>
+          <w:szCs w:val="32"/>
         </w:rPr>
         <w:t>Sprawozdanie z</w:t>
       </w:r>
       <w:r>
         <w:rPr>
-          <w:sz w:val="24"/>
-          <w:szCs w:val="24"/>
-        </w:rPr>
-        <w:t xml:space="preserve"> postępów prac nad projektem z P</w:t>
-      </w:r>
-      <w:r>
-        <w:rPr>
-          <w:sz w:val="24"/>
-          <w:szCs w:val="24"/>
-        </w:rPr>
-        <w:t>rogramowania Obiektowego</w:t>
+          <w:b/>
+          <w:sz w:val="32"/>
+          <w:szCs w:val="32"/>
+        </w:rPr>
+        <w:t xml:space="preserve"> </w:t>
+      </w:r>
+      <w:r>
+        <w:rPr>
+          <w:b/>
+          <w:sz w:val="32"/>
+          <w:szCs w:val="32"/>
+        </w:rPr>
+        <w:t xml:space="preserve">projektu numer 3 </w:t>
       </w:r>
     </w:p>
     <w:p>
       <w:pPr>
         <w:jc w:val="center"/>
         <w:rPr>
-          <w:sz w:val="24"/>
-          <w:szCs w:val="24"/>
-        </w:rPr>
-      </w:pPr>
-      <w:r>
-        <w:rPr>
-          <w:sz w:val="24"/>
-          <w:szCs w:val="24"/>
-        </w:rPr>
-        <w:t xml:space="preserve">Karol Dworakowski Wojciech </w:t>
-      </w:r>
-      <w:proofErr w:type="spellStart"/>
-      <w:r>
-        <w:rPr>
-          <w:sz w:val="24"/>
-          <w:szCs w:val="24"/>
-        </w:rPr>
-        <w:t>Zgliniecki</w:t>
-      </w:r>
-      <w:proofErr w:type="spellEnd"/>
-      <w:r>
-        <w:rPr>
-          <w:sz w:val="24"/>
-          <w:szCs w:val="24"/>
-        </w:rPr>
-        <w:tab/>
-        <w:t xml:space="preserve"> AiR4</w:t>
-      </w:r>
-    </w:p>
-    <w:p>
-      <w:pPr>
-        <w:rPr>
-          <w:sz w:val="24"/>
-          <w:szCs w:val="24"/>
-        </w:rPr>
-      </w:pPr>
-    </w:p>
-    <w:p>
-      <w:pPr>
-        <w:rPr>
-          <w:sz w:val="24"/>
-          <w:szCs w:val="24"/>
-        </w:rPr>
-      </w:pPr>
-      <w:r>
-        <w:rPr>
-          <w:sz w:val="24"/>
-          <w:szCs w:val="24"/>
-        </w:rPr>
-        <w:t xml:space="preserve">Naszym zadaniem było napisanie prostego edytora </w:t>
-      </w:r>
-      <w:r>
-        <w:rPr>
-          <w:sz w:val="24"/>
-          <w:szCs w:val="24"/>
-        </w:rPr>
-        <w:t>obrazów</w:t>
-      </w:r>
-      <w:r>
-        <w:rPr>
-          <w:sz w:val="24"/>
-          <w:szCs w:val="24"/>
-        </w:rPr>
-        <w:t xml:space="preserve"> </w:t>
-      </w:r>
-      <w:r>
-        <w:rPr>
-          <w:sz w:val="24"/>
-          <w:szCs w:val="24"/>
-        </w:rPr>
-        <w:t>bitmapowych</w:t>
-      </w:r>
-      <w:r>
-        <w:rPr>
-          <w:sz w:val="24"/>
-          <w:szCs w:val="24"/>
-        </w:rPr>
-        <w:t xml:space="preserve">. Używając trybu graficznego w programie </w:t>
-      </w:r>
-      <w:proofErr w:type="spellStart"/>
-      <w:r>
-        <w:rPr>
-          <w:sz w:val="24"/>
-          <w:szCs w:val="24"/>
-        </w:rPr>
-        <w:t>NetBeans</w:t>
-      </w:r>
-      <w:proofErr w:type="spellEnd"/>
-      <w:r>
-        <w:rPr>
-          <w:sz w:val="24"/>
-          <w:szCs w:val="24"/>
-        </w:rPr>
-        <w:t xml:space="preserve"> korzystając z biblioteki Swing stworzyliśmy podstawowy interfejs progra</w:t>
-      </w:r>
-      <w:r>
-        <w:rPr>
-          <w:sz w:val="24"/>
-          <w:szCs w:val="24"/>
-        </w:rPr>
-        <w:t>mu, pozwalający na otwieranie, wyświetlanie obrazów oraz wykonywanie prostej edycji plików graficznych (wyostrzenie, rozmycie, obroty itp.) .</w:t>
-      </w:r>
-      <w:r>
-        <w:rPr>
-          <w:sz w:val="24"/>
-          <w:szCs w:val="24"/>
-        </w:rPr>
-        <w:t xml:space="preserve"> </w:t>
-      </w:r>
-    </w:p>
-    <w:p>
-      <w:pPr>
-        <w:rPr>
-          <w:sz w:val="24"/>
-          <w:szCs w:val="24"/>
-        </w:rPr>
-      </w:pPr>
-      <w:r>
-        <w:rPr>
-          <w:sz w:val="24"/>
-          <w:szCs w:val="24"/>
-        </w:rPr>
-        <w:t xml:space="preserve">Aktualne problemy: </w:t>
+          <w:b/>
+          <w:sz w:val="32"/>
+          <w:szCs w:val="32"/>
+        </w:rPr>
+      </w:pPr>
+      <w:r>
+        <w:rPr>
+          <w:b/>
+          <w:sz w:val="32"/>
+          <w:szCs w:val="32"/>
+        </w:rPr>
+        <w:t>Architektura Systemów Komputerowych</w:t>
+      </w:r>
+    </w:p>
+    <w:p>
+      <w:pPr>
+        <w:rPr>
+          <w:sz w:val="24"/>
+          <w:szCs w:val="24"/>
+        </w:rPr>
+      </w:pPr>
+      <w:r>
+        <w:rPr>
+          <w:sz w:val="24"/>
+          <w:szCs w:val="24"/>
+        </w:rPr>
+        <w:t>Karol Dwora</w:t>
+      </w:r>
+      <w:r>
+        <w:rPr>
+          <w:sz w:val="24"/>
+          <w:szCs w:val="24"/>
+        </w:rPr>
+        <w:t xml:space="preserve">kowski 154710 </w:t>
+      </w:r>
+    </w:p>
+    <w:p>
+      <w:pPr>
+        <w:rPr>
+          <w:sz w:val="24"/>
+          <w:szCs w:val="24"/>
+        </w:rPr>
+      </w:pPr>
+      <w:r>
+        <w:rPr>
+          <w:sz w:val="24"/>
+          <w:szCs w:val="24"/>
+        </w:rPr>
+        <w:t>Wojciech Zgliniecki 154790</w:t>
       </w:r>
     </w:p>
     <w:p>
@@ -165,7 +96,7 @@
         <w:pStyle w:val="Akapitzlist"/>
         <w:numPr>
           <w:ilvl w:val="0"/>
-          <w:numId w:val="1"/>
+          <w:numId w:val="2"/>
         </w:numPr>
         <w:rPr>
           <w:sz w:val="24"/>
@@ -177,14 +108,51 @@
           <w:sz w:val="24"/>
           <w:szCs w:val="24"/>
         </w:rPr>
-        <w:t>Poprawienie odc</w:t>
-      </w:r>
-      <w:r>
-        <w:rPr>
-          <w:sz w:val="24"/>
-          <w:szCs w:val="24"/>
-        </w:rPr>
-        <w:t xml:space="preserve">zytu formatu </w:t>
+        <w:t>Cele projektu</w:t>
+      </w:r>
+    </w:p>
+    <w:p>
+      <w:pPr>
+        <w:rPr>
+          <w:sz w:val="24"/>
+          <w:szCs w:val="24"/>
+        </w:rPr>
+      </w:pPr>
+      <w:r>
+        <w:rPr>
+          <w:sz w:val="24"/>
+          <w:szCs w:val="24"/>
+        </w:rPr>
+        <w:t xml:space="preserve">Naszym celem było stworzenie prostego programu </w:t>
+      </w:r>
+      <w:r>
+        <w:rPr>
+          <w:sz w:val="24"/>
+          <w:szCs w:val="24"/>
+        </w:rPr>
+        <w:t>z GUI umożliwiającego</w:t>
+      </w:r>
+      <w:r>
+        <w:rPr>
+          <w:sz w:val="24"/>
+          <w:szCs w:val="24"/>
+        </w:rPr>
+        <w:t xml:space="preserve"> interakcję przy pomocy klawiatury, monitora oraz myszki</w:t>
+      </w:r>
+    </w:p>
+    <w:p>
+      <w:pPr>
+        <w:rPr>
+          <w:sz w:val="24"/>
+          <w:szCs w:val="24"/>
+        </w:rPr>
+      </w:pPr>
+      <w:r>
+        <w:rPr>
+          <w:sz w:val="24"/>
+          <w:szCs w:val="24"/>
+        </w:rPr>
+        <w:t xml:space="preserve">Używając trybu graficznego w programie </w:t>
       </w:r>
       <w:proofErr w:type="spellStart"/>
       <w:r>
@@ -192,70 +160,22 @@
           <w:sz w:val="24"/>
           <w:szCs w:val="24"/>
         </w:rPr>
-        <w:t>tiff</w:t>
+        <w:t>NetBeans</w:t>
       </w:r>
       <w:proofErr w:type="spellEnd"/>
-    </w:p>
-    <w:p>
-      <w:pPr>
-        <w:pStyle w:val="Akapitzlist"/>
-        <w:numPr>
-          <w:ilvl w:val="0"/>
-          <w:numId w:val="1"/>
-        </w:numPr>
-        <w:rPr>
-          <w:sz w:val="24"/>
-          <w:szCs w:val="24"/>
-        </w:rPr>
-      </w:pPr>
-      <w:r>
-        <w:rPr>
-          <w:sz w:val="24"/>
-          <w:szCs w:val="24"/>
-        </w:rPr>
-        <w:t>Zapis do różnych formatów</w:t>
-      </w:r>
-    </w:p>
-    <w:p>
-      <w:pPr>
-        <w:pStyle w:val="Akapitzlist"/>
-        <w:numPr>
-          <w:ilvl w:val="0"/>
-          <w:numId w:val="1"/>
-        </w:numPr>
-        <w:rPr>
-          <w:sz w:val="24"/>
-          <w:szCs w:val="24"/>
-        </w:rPr>
-      </w:pPr>
-      <w:r>
-        <w:rPr>
-          <w:sz w:val="24"/>
-          <w:szCs w:val="24"/>
-        </w:rPr>
-        <w:t>Problemy z odświeżaniem</w:t>
-      </w:r>
-    </w:p>
-    <w:p>
-      <w:pPr>
-        <w:rPr>
-          <w:sz w:val="24"/>
-          <w:szCs w:val="24"/>
-        </w:rPr>
-      </w:pPr>
-      <w:r>
-        <w:rPr>
-          <w:sz w:val="24"/>
-          <w:szCs w:val="24"/>
-        </w:rPr>
-        <w:t xml:space="preserve">Obrazy w formacie JPG, PNG, BMP są wczytywane przez program poprawnie. </w:t>
-      </w:r>
-      <w:r>
-        <w:rPr>
-          <w:sz w:val="24"/>
-          <w:szCs w:val="24"/>
-        </w:rPr>
-        <w:t>Głównym problemem jest poprawna interpretacja danych przez program. Po użyciu odpowiednich bibliotek do odczytu danych formatów, tak aby zachować wszystkie dane na temat zdjęcia jak i meta danych</w:t>
+      <w:r>
+        <w:rPr>
+          <w:sz w:val="24"/>
+          <w:szCs w:val="24"/>
+        </w:rPr>
+        <w:t xml:space="preserve"> korzystając z biblioteki Swing stworzyliśmy podstawowy interfejs progra</w:t>
+      </w:r>
+      <w:r>
+        <w:rPr>
+          <w:sz w:val="24"/>
+          <w:szCs w:val="24"/>
+        </w:rPr>
+        <w:t>mu, pozwalający na otwieranie, wyświetlanie obrazów oraz wykonywanie prostej edycji plików graficznych (wyostrzenie, rozmycie, obroty itp.) .</w:t>
       </w:r>
       <w:r>
         <w:rPr>
@@ -264,69 +184,371 @@
         </w:rPr>
         <w:t xml:space="preserve"> </w:t>
       </w:r>
-      <w:r>
-        <w:rPr>
-          <w:sz w:val="24"/>
-          <w:szCs w:val="24"/>
-        </w:rPr>
-        <w:t xml:space="preserve">(rozmiar itd.) </w:t>
-      </w:r>
-      <w:r>
-        <w:rPr>
-          <w:sz w:val="24"/>
-          <w:szCs w:val="24"/>
-        </w:rPr>
-        <w:t>Kolejnym krokiem jest użycie</w:t>
-      </w:r>
-      <w:r>
-        <w:rPr>
-          <w:sz w:val="24"/>
-          <w:szCs w:val="24"/>
-        </w:rPr>
-        <w:t xml:space="preserve"> odp</w:t>
-      </w:r>
-      <w:r>
-        <w:rPr>
-          <w:sz w:val="24"/>
-          <w:szCs w:val="24"/>
-        </w:rPr>
-        <w:t>owiednich bibliotek do zapisu w odpowiednim formacie</w:t>
-      </w:r>
-      <w:r>
-        <w:rPr>
-          <w:sz w:val="24"/>
-          <w:szCs w:val="24"/>
-        </w:rPr>
-        <w:t xml:space="preserve">. </w:t>
-      </w:r>
-    </w:p>
-    <w:p>
-      <w:pPr>
-        <w:rPr>
-          <w:sz w:val="24"/>
-          <w:szCs w:val="24"/>
-        </w:rPr>
-      </w:pPr>
-      <w:r>
-        <w:rPr>
-          <w:sz w:val="24"/>
-          <w:szCs w:val="24"/>
-        </w:rPr>
-        <w:t>Dodatkowym krokiem jest poprawienie pewnych problemów z odświeżaniem</w:t>
-      </w:r>
-      <w:r>
-        <w:rPr>
-          <w:sz w:val="24"/>
-          <w:szCs w:val="24"/>
-        </w:rPr>
-        <w:t xml:space="preserve"> </w:t>
-      </w:r>
-      <w:r>
-        <w:rPr>
-          <w:sz w:val="24"/>
-          <w:szCs w:val="24"/>
-        </w:rPr>
-        <w:t>(zanik obrazu po wyświetleniu menu)</w:t>
+    </w:p>
+    <w:p>
+      <w:pPr>
+        <w:rPr>
+          <w:sz w:val="24"/>
+          <w:szCs w:val="24"/>
+        </w:rPr>
+      </w:pPr>
+      <w:r>
+        <w:rPr>
+          <w:sz w:val="24"/>
+          <w:szCs w:val="24"/>
+        </w:rPr>
+        <w:t>Dodatkowo program powinien umożliwiać zmianę skórek. Zostało to zrealizowane częściowo, gdyż Java nie pozwala na zmianę koloru panelu – zmieniamy jedynie kolor tła.</w:t>
+      </w:r>
+    </w:p>
+    <w:p>
+      <w:pPr>
+        <w:rPr>
+          <w:sz w:val="24"/>
+          <w:szCs w:val="24"/>
+        </w:rPr>
+      </w:pPr>
+      <w:r>
+        <w:rPr>
+          <w:sz w:val="24"/>
+          <w:szCs w:val="24"/>
+        </w:rPr>
+        <w:t>2.Realizacja</w:t>
+      </w:r>
+    </w:p>
+    <w:p>
+      <w:pPr>
+        <w:rPr>
+          <w:sz w:val="24"/>
+          <w:szCs w:val="24"/>
+        </w:rPr>
+      </w:pPr>
+      <w:r>
+        <w:rPr>
+          <w:sz w:val="24"/>
+          <w:szCs w:val="24"/>
+        </w:rPr>
+        <w:t>Posługiwaliśmy się głównie wbudowanymi wydarzeniami (</w:t>
+      </w:r>
+      <w:proofErr w:type="spellStart"/>
+      <w:r>
+        <w:rPr>
+          <w:sz w:val="24"/>
+          <w:szCs w:val="24"/>
+        </w:rPr>
+        <w:t>events</w:t>
+      </w:r>
+      <w:proofErr w:type="spellEnd"/>
+      <w:r>
+        <w:rPr>
+          <w:sz w:val="24"/>
+          <w:szCs w:val="24"/>
+        </w:rPr>
+        <w:t xml:space="preserve">) pozwalały one na bardzo prostą obsługę </w:t>
+      </w:r>
+      <w:r>
+        <w:rPr>
+          <w:sz w:val="24"/>
+          <w:szCs w:val="24"/>
+        </w:rPr>
+        <w:t>wszelkich przypadków poleceń wydawanych przez użytkownika:</w:t>
+      </w:r>
+    </w:p>
+    <w:p>
+      <w:pPr>
+        <w:jc w:val="center"/>
+        <w:rPr>
+          <w:sz w:val="24"/>
+          <w:szCs w:val="24"/>
+        </w:rPr>
+      </w:pPr>
+    </w:p>
+    <w:p>
+      <w:pPr>
+        <w:jc w:val="center"/>
+        <w:rPr>
+          <w:sz w:val="24"/>
+          <w:szCs w:val="24"/>
+        </w:rPr>
+      </w:pPr>
+    </w:p>
+    <w:p>
+      <w:pPr>
+        <w:keepNext/>
+        <w:jc w:val="center"/>
+      </w:pPr>
+      <w:r>
+        <w:rPr>
+          <w:sz w:val="24"/>
+          <w:szCs w:val="24"/>
+        </w:rPr>
+        <w:pict>
+          <v:shapetype id="_x0000_t75" coordsize="21600,21600" o:spt="75" o:preferrelative="t" path="m@4@5l@4@11@9@11@9@5xe" filled="f" stroked="f">
+            <v:stroke joinstyle="miter"/>
+            <v:formulas>
+              <v:f eqn="if lineDrawn pixelLineWidth 0"/>
+              <v:f eqn="sum @0 1 0"/>
+              <v:f eqn="sum 0 0 @1"/>
+              <v:f eqn="prod @2 1 2"/>
+              <v:f eqn="prod @3 21600 pixelWidth"/>
+              <v:f eqn="prod @3 21600 pixelHeight"/>
+              <v:f eqn="sum @0 0 1"/>
+              <v:f eqn="prod @6 1 2"/>
+              <v:f eqn="prod @7 21600 pixelWidth"/>
+              <v:f eqn="sum @8 21600 0"/>
+              <v:f eqn="prod @7 21600 pixelHeight"/>
+              <v:f eqn="sum @10 21600 0"/>
+            </v:formulas>
+            <v:path o:extrusionok="f" gradientshapeok="t" o:connecttype="rect"/>
+            <o:lock v:ext="edit" aspectratio="t"/>
+          </v:shapetype>
+          <v:shape id="_x0000_i1025" type="#_x0000_t75" style="width:3in;height:211.8pt">
+            <v:imagedata r:id="rId5" o:title="Screenshot_1"/>
+          </v:shape>
+        </w:pict>
+      </w:r>
+    </w:p>
+    <w:p>
+      <w:pPr>
+        <w:pStyle w:val="Legenda"/>
+        <w:jc w:val="center"/>
+        <w:rPr>
+          <w:sz w:val="24"/>
+          <w:szCs w:val="24"/>
+        </w:rPr>
+      </w:pPr>
+      <w:r>
+        <w:t>Przykładowy panel wydarzeń</w:t>
+      </w:r>
+    </w:p>
+    <w:p>
+      <w:pPr>
+        <w:rPr>
+          <w:sz w:val="24"/>
+          <w:szCs w:val="24"/>
+        </w:rPr>
+      </w:pPr>
+    </w:p>
+    <w:p>
+      <w:pPr>
+        <w:rPr>
+          <w:sz w:val="24"/>
+          <w:szCs w:val="24"/>
+        </w:rPr>
+      </w:pPr>
+      <w:r>
+        <w:rPr>
+          <w:sz w:val="24"/>
+          <w:szCs w:val="24"/>
+        </w:rPr>
+        <w:lastRenderedPageBreak/>
+        <w:t>Tutaj przedstawiam przykład zmiany tła, oraz możliwość rysowania po wczytanym obrazie:</w:t>
+      </w:r>
+    </w:p>
+    <w:p>
+      <w:pPr>
+        <w:rPr>
+          <w:sz w:val="24"/>
+          <w:szCs w:val="24"/>
+        </w:rPr>
+      </w:pPr>
+    </w:p>
+    <w:p>
+      <w:pPr>
+        <w:rPr>
+          <w:sz w:val="24"/>
+          <w:szCs w:val="24"/>
+        </w:rPr>
+      </w:pPr>
+    </w:p>
+    <w:p>
+      <w:pPr>
+        <w:keepNext/>
+      </w:pPr>
+      <w:r>
+        <w:rPr>
+          <w:noProof/>
+          <w:sz w:val="24"/>
+          <w:szCs w:val="24"/>
+          <w:lang w:eastAsia="pl-PL"/>
+        </w:rPr>
+        <w:pict>
+          <v:shape id="_x0000_i1027" type="#_x0000_t75" style="width:453.65pt;height:367pt">
+            <v:imagedata r:id="rId6" o:title="Screenshot_6"/>
+          </v:shape>
+        </w:pict>
+      </w:r>
+    </w:p>
+    <w:p>
+      <w:pPr>
+        <w:pStyle w:val="Legenda"/>
+        <w:jc w:val="center"/>
+        <w:rPr>
+          <w:sz w:val="24"/>
+          <w:szCs w:val="24"/>
+        </w:rPr>
+      </w:pPr>
+      <w:r>
+        <w:t>Wygląd programu ze zmienionym tłem oraz obrazem po edycji</w:t>
+      </w:r>
+    </w:p>
+    <w:p>
+      <w:pPr>
+        <w:rPr>
+          <w:sz w:val="24"/>
+          <w:szCs w:val="24"/>
+        </w:rPr>
+      </w:pPr>
+    </w:p>
+    <w:p>
+      <w:pPr>
+        <w:rPr>
+          <w:sz w:val="24"/>
+          <w:szCs w:val="24"/>
+        </w:rPr>
+      </w:pPr>
+    </w:p>
+    <w:p>
+      <w:pPr>
+        <w:rPr>
+          <w:sz w:val="24"/>
+          <w:szCs w:val="24"/>
+        </w:rPr>
+      </w:pPr>
+    </w:p>
+    <w:p>
+      <w:pPr>
+        <w:rPr>
+          <w:sz w:val="24"/>
+          <w:szCs w:val="24"/>
+        </w:rPr>
+      </w:pPr>
+    </w:p>
+    <w:p>
+      <w:pPr>
+        <w:rPr>
+          <w:sz w:val="24"/>
+          <w:szCs w:val="24"/>
+        </w:rPr>
+      </w:pPr>
+    </w:p>
+    <w:p>
+      <w:pPr>
+        <w:rPr>
+          <w:sz w:val="24"/>
+          <w:szCs w:val="24"/>
+        </w:rPr>
+      </w:pPr>
+    </w:p>
+    <w:p>
+      <w:pPr>
+        <w:rPr>
+          <w:sz w:val="24"/>
+          <w:szCs w:val="24"/>
+        </w:rPr>
+      </w:pPr>
+    </w:p>
+    <w:p>
+      <w:pPr>
+        <w:rPr>
+          <w:sz w:val="24"/>
+          <w:szCs w:val="24"/>
+        </w:rPr>
+      </w:pPr>
+    </w:p>
+    <w:p>
+      <w:pPr>
+        <w:rPr>
+          <w:sz w:val="24"/>
+          <w:szCs w:val="24"/>
+        </w:rPr>
+      </w:pPr>
+    </w:p>
+    <w:p>
+      <w:pPr>
+        <w:rPr>
+          <w:sz w:val="24"/>
+          <w:szCs w:val="24"/>
+        </w:rPr>
+      </w:pPr>
+    </w:p>
+    <w:p>
+      <w:pPr>
+        <w:keepNext/>
+      </w:pPr>
+      <w:r>
+        <w:rPr>
+          <w:sz w:val="24"/>
+          <w:szCs w:val="24"/>
+        </w:rPr>
+        <w:pict>
+          <v:shape id="_x0000_i1026" type="#_x0000_t75" style="width:452.95pt;height:369.8pt">
+            <v:imagedata r:id="rId7" o:title="Screenshot_3"/>
+          </v:shape>
+        </w:pict>
+      </w:r>
+    </w:p>
+    <w:p>
+      <w:pPr>
+        <w:pStyle w:val="Legenda"/>
+        <w:jc w:val="center"/>
+      </w:pPr>
+      <w:r>
+        <w:t>Zmienione tło</w:t>
+      </w:r>
+    </w:p>
+    <w:p/>
+    <w:p>
+      <w:r>
+        <w:t>Tutaj mamy przykładowy kod, które pokazuje jak obsługiwane jest zdarzenie wyboru menu „Wybierz kolor” oraz zdarzenie odpowiedzialne za odświeżanie obrazu po zamknięciu menu.</w:t>
+      </w:r>
+    </w:p>
+    <w:p/>
+    <w:p/>
+    <w:p>
+      <w:r>
+        <w:pict>
+          <v:shape id="_x0000_i1029" type="#_x0000_t75" style="width:453.65pt;height:125.15pt">
+            <v:imagedata r:id="rId8" o:title="Screenshot_8"/>
+          </v:shape>
+        </w:pict>
+      </w:r>
+    </w:p>
+    <w:p>
+      <w:pPr>
+        <w:keepNext/>
+      </w:pPr>
+      <w:r>
+        <w:lastRenderedPageBreak/>
+        <w:pict>
+          <v:shape id="_x0000_i1028" type="#_x0000_t75" style="width:453.65pt;height:106.25pt">
+            <v:imagedata r:id="rId9" o:title="Screenshot_7"/>
+          </v:shape>
+        </w:pict>
+      </w:r>
+    </w:p>
+    <w:p>
+      <w:pPr>
+        <w:pStyle w:val="Legenda"/>
+        <w:jc w:val="center"/>
+      </w:pPr>
+      <w:r>
+        <w:t>Kod zmiany tła</w:t>
+      </w:r>
+    </w:p>
+    <w:p/>
+    <w:p/>
+    <w:p>
+      <w:r>
+        <w:t>3.Ocena programu:</w:t>
+      </w:r>
+    </w:p>
+    <w:p>
+      <w:r>
+        <w:t>Do wad można zaliczyć mało opcji edycji obrazu. Można jedynie stawiać kropki, możliwość rysowania prostokątów lub też innych wielokątów lub krzywych byłaby mile widziana. Dodatkowo program ma pewne problemy z odświeżaniem po zamknięciu menu. Wadą samego kodu jest to, że jest on momentami chaotyczny a do tego korzysta z biblioteki Swing, która jest słabo udokumentowana, co jest powodem problemów z odświeżaniem (brak opisu wszystkich zdarzeń).</w:t>
+      </w:r>
+      <w:r>
+        <w:br/>
+        <w:t>Zaletą kodu napisanego w Javie jest jego kompatybilność – nie jest on przywiązany tylko do systemów z rodziny Windows. Dodatkową zaletą jest to, że program pozwala na zapisywanie plików, dzięki czemu jest możliwe jego użycie w rzeczywistym przypadku.</w:t>
       </w:r>
     </w:p>
     <w:sectPr>
@@ -427,8 +649,100 @@
       </w:pPr>
     </w:lvl>
   </w:abstractNum>
+  <w:abstractNum w:abstractNumId="1">
+    <w:nsid w:val="646546FA"/>
+    <w:multiLevelType w:val="hybridMultilevel"/>
+    <w:tmpl w:val="BE38FE86"/>
+    <w:lvl w:ilvl="0" w:tplc="0415000F">
+      <w:start w:val="1"/>
+      <w:numFmt w:val="decimal"/>
+      <w:lvlText w:val="%1."/>
+      <w:lvlJc w:val="left"/>
+      <w:pPr>
+        <w:ind w:left="720" w:hanging="360"/>
+      </w:pPr>
+      <w:rPr>
+        <w:rFonts w:hint="default"/>
+      </w:rPr>
+    </w:lvl>
+    <w:lvl w:ilvl="1" w:tplc="04150019" w:tentative="1">
+      <w:start w:val="1"/>
+      <w:numFmt w:val="lowerLetter"/>
+      <w:lvlText w:val="%2."/>
+      <w:lvlJc w:val="left"/>
+      <w:pPr>
+        <w:ind w:left="1440" w:hanging="360"/>
+      </w:pPr>
+    </w:lvl>
+    <w:lvl w:ilvl="2" w:tplc="0415001B" w:tentative="1">
+      <w:start w:val="1"/>
+      <w:numFmt w:val="lowerRoman"/>
+      <w:lvlText w:val="%3."/>
+      <w:lvlJc w:val="right"/>
+      <w:pPr>
+        <w:ind w:left="2160" w:hanging="180"/>
+      </w:pPr>
+    </w:lvl>
+    <w:lvl w:ilvl="3" w:tplc="0415000F" w:tentative="1">
+      <w:start w:val="1"/>
+      <w:numFmt w:val="decimal"/>
+      <w:lvlText w:val="%4."/>
+      <w:lvlJc w:val="left"/>
+      <w:pPr>
+        <w:ind w:left="2880" w:hanging="360"/>
+      </w:pPr>
+    </w:lvl>
+    <w:lvl w:ilvl="4" w:tplc="04150019" w:tentative="1">
+      <w:start w:val="1"/>
+      <w:numFmt w:val="lowerLetter"/>
+      <w:lvlText w:val="%5."/>
+      <w:lvlJc w:val="left"/>
+      <w:pPr>
+        <w:ind w:left="3600" w:hanging="360"/>
+      </w:pPr>
+    </w:lvl>
+    <w:lvl w:ilvl="5" w:tplc="0415001B" w:tentative="1">
+      <w:start w:val="1"/>
+      <w:numFmt w:val="lowerRoman"/>
+      <w:lvlText w:val="%6."/>
+      <w:lvlJc w:val="right"/>
+      <w:pPr>
+        <w:ind w:left="4320" w:hanging="180"/>
+      </w:pPr>
+    </w:lvl>
+    <w:lvl w:ilvl="6" w:tplc="0415000F" w:tentative="1">
+      <w:start w:val="1"/>
+      <w:numFmt w:val="decimal"/>
+      <w:lvlText w:val="%7."/>
+      <w:lvlJc w:val="left"/>
+      <w:pPr>
+        <w:ind w:left="5040" w:hanging="360"/>
+      </w:pPr>
+    </w:lvl>
+    <w:lvl w:ilvl="7" w:tplc="04150019" w:tentative="1">
+      <w:start w:val="1"/>
+      <w:numFmt w:val="lowerLetter"/>
+      <w:lvlText w:val="%8."/>
+      <w:lvlJc w:val="left"/>
+      <w:pPr>
+        <w:ind w:left="5760" w:hanging="360"/>
+      </w:pPr>
+    </w:lvl>
+    <w:lvl w:ilvl="8" w:tplc="0415001B" w:tentative="1">
+      <w:start w:val="1"/>
+      <w:numFmt w:val="lowerRoman"/>
+      <w:lvlText w:val="%9."/>
+      <w:lvlJc w:val="right"/>
+      <w:pPr>
+        <w:ind w:left="6480" w:hanging="180"/>
+      </w:pPr>
+    </w:lvl>
+  </w:abstractNum>
   <w:num w:numId="1">
     <w:abstractNumId w:val="0"/>
+  </w:num>
+  <w:num w:numId="2">
+    <w:abstractNumId w:val="1"/>
   </w:num>
 </w:numbering>
 </file>
@@ -669,6 +983,55 @@
       <w:color w:val="365F91" w:themeColor="accent1" w:themeShade="BF"/>
       <w:sz w:val="28"/>
       <w:szCs w:val="28"/>
+    </w:rPr>
+  </w:style>
+  <w:style w:type="paragraph" w:styleId="Legenda">
+    <w:name w:val="caption"/>
+    <w:basedOn w:val="Normalny"/>
+    <w:next w:val="Normalny"/>
+    <w:uiPriority w:val="35"/>
+    <w:unhideWhenUsed/>
+    <w:qFormat/>
+    <w:rsid w:val="009B6B9F"/>
+    <w:pPr>
+      <w:spacing w:line="240" w:lineRule="auto"/>
+    </w:pPr>
+    <w:rPr>
+      <w:b/>
+      <w:bCs/>
+      <w:color w:val="4F81BD" w:themeColor="accent1"/>
+      <w:sz w:val="18"/>
+      <w:szCs w:val="18"/>
+    </w:rPr>
+  </w:style>
+  <w:style w:type="paragraph" w:styleId="Tekstdymka">
+    <w:name w:val="Balloon Text"/>
+    <w:basedOn w:val="Normalny"/>
+    <w:link w:val="TekstdymkaZnak"/>
+    <w:uiPriority w:val="99"/>
+    <w:semiHidden/>
+    <w:unhideWhenUsed/>
+    <w:rsid w:val="009B6B9F"/>
+    <w:pPr>
+      <w:spacing w:after="0" w:line="240" w:lineRule="auto"/>
+    </w:pPr>
+    <w:rPr>
+      <w:rFonts w:ascii="Tahoma" w:hAnsi="Tahoma" w:cs="Tahoma"/>
+      <w:sz w:val="16"/>
+      <w:szCs w:val="16"/>
+    </w:rPr>
+  </w:style>
+  <w:style w:type="character" w:customStyle="1" w:styleId="TekstdymkaZnak">
+    <w:name w:val="Tekst dymka Znak"/>
+    <w:basedOn w:val="Domylnaczcionkaakapitu"/>
+    <w:link w:val="Tekstdymka"/>
+    <w:uiPriority w:val="99"/>
+    <w:semiHidden/>
+    <w:rsid w:val="009B6B9F"/>
+    <w:rPr>
+      <w:rFonts w:ascii="Tahoma" w:hAnsi="Tahoma" w:cs="Tahoma"/>
+      <w:sz w:val="16"/>
+      <w:szCs w:val="16"/>
     </w:rPr>
   </w:style>
 </w:styles>

</xml_diff>